<commit_message>
Results, figures and some stats in R
</commit_message>
<xml_diff>
--- a/RCode/Intro and Discussion text.docx
+++ b/RCode/Intro and Discussion text.docx
@@ -41,17 +41,7 @@
           <w:sz w:val="22"/>
           <w:szCs w:val="22"/>
         </w:rPr>
-        <w:t xml:space="preserve">Humans and other primates use combinations of eye and head movements to move the line of sight. </w:t>
-      </w:r>
-      <w:bookmarkStart w:id="0" w:name="_GoBack"/>
-      <w:bookmarkEnd w:id="0"/>
-      <w:r>
-        <w:rPr>
-          <w:rFonts w:ascii="Calibri" w:hAnsi="Calibri"/>
-          <w:sz w:val="22"/>
-          <w:szCs w:val="22"/>
-        </w:rPr>
-        <w:t xml:space="preserve">Depending on the behavioral task, different types of movements </w:t>
+        <w:t xml:space="preserve">Humans and other primates use combinations of eye and head movements to move the line of sight. Depending on the behavioral task, different types of movements </w:t>
       </w:r>
       <w:proofErr w:type="gramStart"/>
       <w:r>
@@ -574,16 +564,358 @@
     </w:p>
     <w:p>
       <w:pPr>
-        <w:pStyle w:val="NormalWeb"/>
-        <w:spacing w:before="0" w:beforeAutospacing="0" w:after="0" w:afterAutospacing="0"/>
-        <w:rPr>
-          <w:rFonts w:ascii="Calibri" w:hAnsi="Calibri"/>
-          <w:color w:val="366092"/>
-          <w:sz w:val="26"/>
-          <w:szCs w:val="26"/>
-        </w:rPr>
-      </w:pPr>
-      <w:r>
+        <w:pStyle w:val="Heading2"/>
+      </w:pPr>
+      <w:bookmarkStart w:id="0" w:name="methods"/>
+      <w:r>
+        <w:t>Methods</w:t>
+      </w:r>
+    </w:p>
+    <w:bookmarkEnd w:id="0"/>
+    <w:p>
+      <w:r>
+        <w:t xml:space="preserve">The two </w:t>
+      </w:r>
+      <w:proofErr w:type="spellStart"/>
+      <w:r>
+        <w:t>resus</w:t>
+      </w:r>
+      <w:proofErr w:type="spellEnd"/>
+      <w:r>
+        <w:t xml:space="preserve"> monkey subjects from chapter 1 also served as subjects in this experiment. The neurophysiologic recordings described in this chapter </w:t>
+      </w:r>
+      <w:proofErr w:type="gramStart"/>
+      <w:r>
+        <w:t>were made</w:t>
+      </w:r>
+      <w:proofErr w:type="gramEnd"/>
+      <w:r>
+        <w:t xml:space="preserve"> concurrently with the behavior described in the previous chapter.</w:t>
+      </w:r>
+    </w:p>
+    <w:p>
+      <w:pPr>
+        <w:pStyle w:val="Heading3"/>
+      </w:pPr>
+      <w:bookmarkStart w:id="1" w:name="neurophysiology"/>
+      <w:r>
+        <w:t>Neurophysiology</w:t>
+      </w:r>
+    </w:p>
+    <w:bookmarkEnd w:id="1"/>
+    <w:p>
+      <w:r>
+        <w:t xml:space="preserve">A tungsten microelectrode (microprobes) </w:t>
+      </w:r>
+      <w:proofErr w:type="gramStart"/>
+      <w:r>
+        <w:t>was inserted</w:t>
+      </w:r>
+      <w:proofErr w:type="gramEnd"/>
+      <w:r>
+        <w:t xml:space="preserve"> into the brainstem via a supporting </w:t>
+      </w:r>
+      <w:proofErr w:type="spellStart"/>
+      <w:r>
+        <w:t>canula</w:t>
+      </w:r>
+      <w:proofErr w:type="spellEnd"/>
+      <w:r>
+        <w:t xml:space="preserve"> through the trephine craniotomy. The depth of the </w:t>
+      </w:r>
+      <w:proofErr w:type="spellStart"/>
+      <w:r>
+        <w:t>canu</w:t>
+      </w:r>
+      <w:bookmarkStart w:id="2" w:name="_GoBack"/>
+      <w:bookmarkEnd w:id="2"/>
+      <w:r>
+        <w:t>la</w:t>
+      </w:r>
+      <w:proofErr w:type="spellEnd"/>
+      <w:r>
+        <w:t xml:space="preserve"> was chosen to reach the bottom of the </w:t>
+      </w:r>
+      <w:proofErr w:type="gramStart"/>
+      <w:r>
+        <w:t>4</w:t>
+      </w:r>
+      <w:r>
+        <w:rPr>
+          <w:vertAlign w:val="superscript"/>
+        </w:rPr>
+        <w:t>th</w:t>
+      </w:r>
+      <w:proofErr w:type="gramEnd"/>
+      <w:r>
+        <w:t xml:space="preserve"> </w:t>
+      </w:r>
+      <w:proofErr w:type="spellStart"/>
+      <w:r>
+        <w:t>ventrical</w:t>
+      </w:r>
+      <w:proofErr w:type="spellEnd"/>
+      <w:r>
+        <w:t xml:space="preserve">. The electrode </w:t>
+      </w:r>
+      <w:proofErr w:type="gramStart"/>
+      <w:r>
+        <w:t>was then lowered</w:t>
+      </w:r>
+      <w:proofErr w:type="gramEnd"/>
+      <w:r>
+        <w:t xml:space="preserve"> further using a microdrive (</w:t>
+      </w:r>
+      <w:proofErr w:type="spellStart"/>
+      <w:r>
+        <w:t>koph</w:t>
+      </w:r>
+      <w:proofErr w:type="spellEnd"/>
+      <w:r>
+        <w:t xml:space="preserve">). The anterior/posterior position of the electrode in the chamber </w:t>
+      </w:r>
+      <w:proofErr w:type="gramStart"/>
+      <w:r>
+        <w:t>was chosen</w:t>
+      </w:r>
+      <w:proofErr w:type="gramEnd"/>
+      <w:r>
+        <w:t xml:space="preserve"> using the characteristic firing pattern of the abducens motor nucleus as a landmark. We close electrode tracts that traveled posterior to the nucleus to avoid damaging motor neurons, and continued deeper. On most tracts, the characteristic population bursting for horizontal gaze shifts of PPRF </w:t>
+      </w:r>
+      <w:proofErr w:type="gramStart"/>
+      <w:r>
+        <w:t>was noted</w:t>
+      </w:r>
+      <w:proofErr w:type="gramEnd"/>
+      <w:r>
+        <w:t xml:space="preserve">, as well as occasional MLBs and LLBNs. On many tracts, once we were below the level of population gaze-shift-related activity, we also characterized the location's response to microstimulation. We sought regions that produced horizontal head rotation on stimulation. Superficial to this region, we observed evoked ear movements as well as head movements with vertical or roll components. Any neurons isolated deep to the level of population gaze activity </w:t>
+      </w:r>
+      <w:proofErr w:type="gramStart"/>
+      <w:r>
+        <w:t>was recorded</w:t>
+      </w:r>
+      <w:proofErr w:type="gramEnd"/>
+      <w:r>
+        <w:t xml:space="preserve"> as a candidate for inclusion in this study.</w:t>
+      </w:r>
+    </w:p>
+    <w:p>
+      <w:pPr>
+        <w:pStyle w:val="Heading3"/>
+      </w:pPr>
+      <w:bookmarkStart w:id="3" w:name="modeling"/>
+      <w:r>
+        <w:t>Modeling</w:t>
+      </w:r>
+    </w:p>
+    <w:bookmarkEnd w:id="3"/>
+    <w:p>
+      <w:r>
+        <w:t>We are attempting to find a function of the recorded eye and head movements that will predict the firing rate of the neuron during the trial. We convert the recorded spike times into a continuous function by convolving them with a Gaussian with a 15ms standard deviation to create a spike density function. We scale the spike density function so that it approximates the firing rate in spikes per second. For this analysis, we separate leftward and rightward movements to produce 12 possible predictor variables: (right/left</w:t>
+      </w:r>
+      <w:proofErr w:type="gramStart"/>
+      <w:r>
+        <w:t>)(</w:t>
+      </w:r>
+      <w:proofErr w:type="gramEnd"/>
+      <w:r>
+        <w:t xml:space="preserve">eye/head)(position/velocity/acceleration), represented by the </w:t>
+      </w:r>
+      <w:proofErr w:type="spellStart"/>
+      <w:r>
+        <w:t>abreviations</w:t>
+      </w:r>
+      <w:proofErr w:type="spellEnd"/>
+      <w:r>
+        <w:t xml:space="preserve">: </w:t>
+      </w:r>
+      <w:proofErr w:type="spellStart"/>
+      <w:r>
+        <w:rPr>
+          <w:i/>
+        </w:rPr>
+        <w:t>rhp</w:t>
+      </w:r>
+      <w:proofErr w:type="spellEnd"/>
+      <w:r>
+        <w:rPr>
+          <w:i/>
+        </w:rPr>
+        <w:t xml:space="preserve">, </w:t>
+      </w:r>
+      <w:proofErr w:type="spellStart"/>
+      <w:r>
+        <w:rPr>
+          <w:i/>
+        </w:rPr>
+        <w:t>lhp</w:t>
+      </w:r>
+      <w:proofErr w:type="spellEnd"/>
+      <w:r>
+        <w:rPr>
+          <w:i/>
+        </w:rPr>
+        <w:t xml:space="preserve">, rep, </w:t>
+      </w:r>
+      <w:proofErr w:type="spellStart"/>
+      <w:r>
+        <w:rPr>
+          <w:i/>
+        </w:rPr>
+        <w:t>lep</w:t>
+      </w:r>
+      <w:proofErr w:type="spellEnd"/>
+      <w:r>
+        <w:rPr>
+          <w:i/>
+        </w:rPr>
+        <w:t xml:space="preserve">, </w:t>
+      </w:r>
+      <w:proofErr w:type="spellStart"/>
+      <w:r>
+        <w:rPr>
+          <w:i/>
+        </w:rPr>
+        <w:t>rhv</w:t>
+      </w:r>
+      <w:proofErr w:type="spellEnd"/>
+      <w:r>
+        <w:rPr>
+          <w:i/>
+        </w:rPr>
+        <w:t xml:space="preserve">, </w:t>
+      </w:r>
+      <w:proofErr w:type="spellStart"/>
+      <w:r>
+        <w:rPr>
+          <w:i/>
+        </w:rPr>
+        <w:t>lhv</w:t>
+      </w:r>
+      <w:proofErr w:type="spellEnd"/>
+      <w:r>
+        <w:rPr>
+          <w:i/>
+        </w:rPr>
+        <w:t xml:space="preserve">, rev, lev, </w:t>
+      </w:r>
+      <w:proofErr w:type="spellStart"/>
+      <w:r>
+        <w:rPr>
+          <w:i/>
+        </w:rPr>
+        <w:t>rha</w:t>
+      </w:r>
+      <w:proofErr w:type="spellEnd"/>
+      <w:r>
+        <w:rPr>
+          <w:i/>
+        </w:rPr>
+        <w:t xml:space="preserve">, </w:t>
+      </w:r>
+      <w:proofErr w:type="spellStart"/>
+      <w:r>
+        <w:rPr>
+          <w:i/>
+        </w:rPr>
+        <w:t>lha</w:t>
+      </w:r>
+      <w:proofErr w:type="spellEnd"/>
+      <w:r>
+        <w:rPr>
+          <w:i/>
+        </w:rPr>
+        <w:t>, rea</w:t>
+      </w:r>
+      <w:r>
+        <w:t xml:space="preserve"> and </w:t>
+      </w:r>
+      <w:r>
+        <w:rPr>
+          <w:i/>
+        </w:rPr>
+        <w:t>lea</w:t>
+      </w:r>
+      <w:r>
+        <w:t>.</w:t>
+      </w:r>
+    </w:p>
+    <w:p>
+      <w:r>
+        <w:t xml:space="preserve">We use </w:t>
+      </w:r>
+      <w:proofErr w:type="spellStart"/>
+      <w:r>
+        <w:t>Matlab’s</w:t>
+      </w:r>
+      <w:proofErr w:type="spellEnd"/>
+      <w:r>
+        <w:t xml:space="preserve"> </w:t>
+      </w:r>
+      <w:proofErr w:type="spellStart"/>
+      <w:r>
+        <w:rPr>
+          <w:b/>
+        </w:rPr>
+        <w:t>stepwiselm</w:t>
+      </w:r>
+      <w:proofErr w:type="spellEnd"/>
+      <w:r>
+        <w:t xml:space="preserve"> function, beginning with a constant model. The function evaluates the set of available terms, which includes the predictor variables described above, as well as pairwise interactions. If any of these terms improve the R</w:t>
+      </w:r>
+      <w:r>
+        <w:rPr>
+          <w:vertAlign w:val="superscript"/>
+        </w:rPr>
+        <w:t>2</w:t>
+      </w:r>
+      <w:r>
+        <w:t xml:space="preserve"> of the model by 0.05 or more, the threshold criterion we chose, it includes the best term and then </w:t>
+      </w:r>
+      <w:proofErr w:type="spellStart"/>
+      <w:r>
+        <w:t>repeates</w:t>
+      </w:r>
+      <w:proofErr w:type="spellEnd"/>
+      <w:r>
+        <w:t xml:space="preserve"> the evaluation to see if any other terms could improve the model further. If these neurons were involved in generating the observed eye and head behavior, we assume that there would be a time delay between neural activity and movement. We repeated this stepwise model fitting to shifted data, in 10ms increments up to 200ms. We employed stepwise fitting method to find the best fit at each </w:t>
+      </w:r>
+      <w:r>
+        <w:lastRenderedPageBreak/>
+        <w:t>location independently. We then chose the delay that gave the best fit, determined by the R</w:t>
+      </w:r>
+      <w:r>
+        <w:rPr>
+          <w:vertAlign w:val="superscript"/>
+        </w:rPr>
+        <w:t>2</w:t>
+      </w:r>
+      <w:r>
+        <w:t xml:space="preserve"> weighted by the number of terms in the model. Each additional term must improve the fit by at least 0.05. For example, if the best fit at a 50ms delay was a model with two terms an R</w:t>
+      </w:r>
+      <w:r>
+        <w:rPr>
+          <w:vertAlign w:val="superscript"/>
+        </w:rPr>
+        <w:t>2</w:t>
+      </w:r>
+      <w:r>
+        <w:t xml:space="preserve"> of 0.29, and the best fit at 60ms was a model with three terms and an R</w:t>
+      </w:r>
+      <w:r>
+        <w:rPr>
+          <w:vertAlign w:val="superscript"/>
+        </w:rPr>
+        <w:t>2</w:t>
+      </w:r>
+      <w:r>
+        <w:t xml:space="preserve"> of 0.30, we chose the simpler model.</w:t>
+      </w:r>
+    </w:p>
+    <w:p>
+      <w:pPr>
+        <w:pStyle w:val="NormalWeb"/>
+        <w:spacing w:before="0" w:beforeAutospacing="0" w:after="0" w:afterAutospacing="0"/>
         <w:rPr>
           <w:rFonts w:ascii="Calibri" w:hAnsi="Calibri"/>
           <w:b/>
@@ -592,6 +924,28 @@
           <w:sz w:val="26"/>
           <w:szCs w:val="26"/>
         </w:rPr>
+      </w:pPr>
+    </w:p>
+    <w:p>
+      <w:pPr>
+        <w:pStyle w:val="NormalWeb"/>
+        <w:spacing w:before="0" w:beforeAutospacing="0" w:after="0" w:afterAutospacing="0"/>
+        <w:rPr>
+          <w:rFonts w:ascii="Calibri" w:hAnsi="Calibri"/>
+          <w:color w:val="366092"/>
+          <w:sz w:val="26"/>
+          <w:szCs w:val="26"/>
+        </w:rPr>
+      </w:pPr>
+      <w:r>
+        <w:rPr>
+          <w:rFonts w:ascii="Calibri" w:hAnsi="Calibri"/>
+          <w:b/>
+          <w:bCs/>
+          <w:color w:val="366092"/>
+          <w:sz w:val="26"/>
+          <w:szCs w:val="26"/>
+        </w:rPr>
         <w:t>DISCUSSION</w:t>
       </w:r>
     </w:p>
@@ -851,59 +1205,74 @@
           <w:sz w:val="22"/>
           <w:szCs w:val="22"/>
         </w:rPr>
-        <w:t xml:space="preserve">The head-movement-related activity that we observed was not restricted to head movements made during gaze shifts. We observe similar head-movement-related activity during head movements made as part of gaze pursuit. This suggests that the NRG is not dependent on the SC to participate in generating </w:t>
-      </w:r>
-      <w:r>
-        <w:rPr>
-          <w:rFonts w:ascii="Calibri" w:hAnsi="Calibri"/>
-          <w:sz w:val="22"/>
-          <w:szCs w:val="22"/>
+        <w:t>The head-movement-related activity that we observed was not restricted to head movements made during gaze shifts. We observe similar head-movement-related activity during head movements made as part of gaze pursuit. This suggests that the NRG is not dependent on the SC to participate in generating head movement. The NRG could represent a region shared by the saccadic gaze shift and smooth gaze pursuit pathways, which otherwise depend on largely segregated circuits</w:t>
+      </w:r>
+      <w:r>
+        <w:rPr>
+          <w:rFonts w:ascii="Calibri" w:hAnsi="Calibri"/>
+          <w:sz w:val="22"/>
+          <w:szCs w:val="22"/>
+          <w:highlight w:val="yellow"/>
+        </w:rPr>
+        <w:t>.  For the majority of neurons we recorded, we did not detect any significant influence of task type on the relationship between the firing rate and velocity of the head, but such differences were apparent in a minority of cells. We show this in figure \ref{</w:t>
+      </w:r>
+      <w:proofErr w:type="spellStart"/>
+      <w:r>
+        <w:rPr>
+          <w:rFonts w:ascii="Calibri" w:hAnsi="Calibri"/>
+          <w:sz w:val="22"/>
+          <w:szCs w:val="22"/>
+          <w:highlight w:val="yellow"/>
+        </w:rPr>
+        <w:t>gs</w:t>
+      </w:r>
+      <w:proofErr w:type="spellEnd"/>
+      <w:r>
+        <w:rPr>
+          <w:rFonts w:ascii="Calibri" w:hAnsi="Calibri"/>
+          <w:sz w:val="22"/>
+          <w:szCs w:val="22"/>
+          <w:highlight w:val="yellow"/>
+        </w:rPr>
+        <w:t>/</w:t>
+      </w:r>
+      <w:proofErr w:type="spellStart"/>
+      <w:r>
+        <w:rPr>
+          <w:rFonts w:ascii="Calibri" w:hAnsi="Calibri"/>
+          <w:sz w:val="22"/>
+          <w:szCs w:val="22"/>
+          <w:highlight w:val="yellow"/>
+        </w:rPr>
+        <w:t>pscomparison</w:t>
+      </w:r>
+      <w:proofErr w:type="spellEnd"/>
+      <w:r>
+        <w:rPr>
+          <w:rFonts w:ascii="Calibri" w:hAnsi="Calibri"/>
+          <w:sz w:val="22"/>
+          <w:szCs w:val="22"/>
+          <w:highlight w:val="yellow"/>
+        </w:rPr>
+        <w:t xml:space="preserve">} where we compare the peak firing rate to peak velocity. For some cells, the statistical differences may be due to an uneven distribution of head velocities, but others show </w:t>
+      </w:r>
+      <w:r>
+        <w:rPr>
+          <w:rFonts w:ascii="Calibri" w:hAnsi="Calibri"/>
+          <w:sz w:val="22"/>
+          <w:szCs w:val="22"/>
+          <w:highlight w:val="yellow"/>
         </w:rPr>
         <w:lastRenderedPageBreak/>
-        <w:t>head movement. The NRG could represent a region shared by the saccadic gaze shift and smooth gaze pursuit pathways, which otherwise depend on largely segregated circuits.  For the majority of neurons we recorded, we did not detect any significant influence of task type on the relationship between the firing rate and velocity of the head, but such differences were apparent in a minority of cells. We show this in figure \ref{</w:t>
-      </w:r>
-      <w:proofErr w:type="spellStart"/>
-      <w:r>
-        <w:rPr>
-          <w:rFonts w:ascii="Calibri" w:hAnsi="Calibri"/>
-          <w:sz w:val="22"/>
-          <w:szCs w:val="22"/>
-        </w:rPr>
-        <w:t>gs</w:t>
-      </w:r>
-      <w:proofErr w:type="spellEnd"/>
-      <w:r>
-        <w:rPr>
-          <w:rFonts w:ascii="Calibri" w:hAnsi="Calibri"/>
-          <w:sz w:val="22"/>
-          <w:szCs w:val="22"/>
-        </w:rPr>
-        <w:t>/</w:t>
-      </w:r>
-      <w:proofErr w:type="spellStart"/>
-      <w:r>
-        <w:rPr>
-          <w:rFonts w:ascii="Calibri" w:hAnsi="Calibri"/>
-          <w:sz w:val="22"/>
-          <w:szCs w:val="22"/>
-        </w:rPr>
-        <w:t>pscomparison</w:t>
-      </w:r>
-      <w:proofErr w:type="spellEnd"/>
-      <w:r>
-        <w:rPr>
-          <w:rFonts w:ascii="Calibri" w:hAnsi="Calibri"/>
-          <w:sz w:val="22"/>
-          <w:szCs w:val="22"/>
-        </w:rPr>
-        <w:t xml:space="preserve">} where we compare the peak firing rate to peak velocity. For some cells, the statistical differences may be due to an uneven distribution of head velocities, but others show quite dramatic </w:t>
-      </w:r>
-      <w:proofErr w:type="gramStart"/>
-      <w:r>
-        <w:rPr>
-          <w:rFonts w:ascii="Calibri" w:hAnsi="Calibri"/>
-          <w:sz w:val="22"/>
-          <w:szCs w:val="22"/>
+        <w:t xml:space="preserve">quite dramatic </w:t>
+      </w:r>
+      <w:proofErr w:type="gramStart"/>
+      <w:r>
+        <w:rPr>
+          <w:rFonts w:ascii="Calibri" w:hAnsi="Calibri"/>
+          <w:sz w:val="22"/>
+          <w:szCs w:val="22"/>
+          <w:highlight w:val="yellow"/>
         </w:rPr>
         <w:t>differences which</w:t>
       </w:r>
@@ -913,8 +1282,17 @@
           <w:rFonts w:ascii="Calibri" w:hAnsi="Calibri"/>
           <w:sz w:val="22"/>
           <w:szCs w:val="22"/>
-        </w:rPr>
-        <w:t xml:space="preserve"> warrant further investigation. Multiple regression analysis indicated that these differences </w:t>
+          <w:highlight w:val="yellow"/>
+        </w:rPr>
+        <w:t xml:space="preserve"> warrant further investigation.</w:t>
+      </w:r>
+      <w:r>
+        <w:rPr>
+          <w:rFonts w:ascii="Calibri" w:hAnsi="Calibri"/>
+          <w:sz w:val="22"/>
+          <w:szCs w:val="22"/>
+        </w:rPr>
+        <w:t xml:space="preserve"> Multiple regression analysis indicated that these differences </w:t>
       </w:r>
       <w:proofErr w:type="gramStart"/>
       <w:r>
@@ -1194,6 +1572,54 @@
     <w:name w:val="Normal"/>
     <w:qFormat/>
   </w:style>
+  <w:style w:type="paragraph" w:styleId="Heading2">
+    <w:name w:val="heading 2"/>
+    <w:basedOn w:val="Normal"/>
+    <w:next w:val="Normal"/>
+    <w:link w:val="Heading2Char"/>
+    <w:uiPriority w:val="9"/>
+    <w:unhideWhenUsed/>
+    <w:qFormat/>
+    <w:rsid w:val="000B6071"/>
+    <w:pPr>
+      <w:keepNext/>
+      <w:keepLines/>
+      <w:spacing w:before="200"/>
+      <w:outlineLvl w:val="1"/>
+    </w:pPr>
+    <w:rPr>
+      <w:rFonts w:asciiTheme="majorHAnsi" w:eastAsiaTheme="majorEastAsia" w:hAnsiTheme="majorHAnsi" w:cstheme="majorBidi"/>
+      <w:b/>
+      <w:bCs/>
+      <w:color w:val="4F81BD" w:themeColor="accent1"/>
+      <w:sz w:val="32"/>
+      <w:szCs w:val="32"/>
+    </w:rPr>
+  </w:style>
+  <w:style w:type="paragraph" w:styleId="Heading3">
+    <w:name w:val="heading 3"/>
+    <w:basedOn w:val="Normal"/>
+    <w:next w:val="Normal"/>
+    <w:link w:val="Heading3Char"/>
+    <w:uiPriority w:val="9"/>
+    <w:unhideWhenUsed/>
+    <w:qFormat/>
+    <w:rsid w:val="000B6071"/>
+    <w:pPr>
+      <w:keepNext/>
+      <w:keepLines/>
+      <w:spacing w:before="200"/>
+      <w:outlineLvl w:val="2"/>
+    </w:pPr>
+    <w:rPr>
+      <w:rFonts w:asciiTheme="majorHAnsi" w:eastAsiaTheme="majorEastAsia" w:hAnsiTheme="majorHAnsi" w:cstheme="majorBidi"/>
+      <w:b/>
+      <w:bCs/>
+      <w:color w:val="4F81BD" w:themeColor="accent1"/>
+      <w:sz w:val="28"/>
+      <w:szCs w:val="28"/>
+    </w:rPr>
+  </w:style>
   <w:style w:type="character" w:default="1" w:styleId="DefaultParagraphFont">
     <w:name w:val="Default Paragraph Font"/>
     <w:uiPriority w:val="1"/>
@@ -1235,6 +1661,36 @@
       <w:rFonts w:ascii="Times New Roman" w:eastAsia="Times New Roman" w:hAnsi="Times New Roman" w:cs="Times New Roman"/>
       <w:sz w:val="24"/>
       <w:szCs w:val="24"/>
+    </w:rPr>
+  </w:style>
+  <w:style w:type="character" w:customStyle="1" w:styleId="Heading2Char">
+    <w:name w:val="Heading 2 Char"/>
+    <w:basedOn w:val="DefaultParagraphFont"/>
+    <w:link w:val="Heading2"/>
+    <w:uiPriority w:val="9"/>
+    <w:rsid w:val="000B6071"/>
+    <w:rPr>
+      <w:rFonts w:asciiTheme="majorHAnsi" w:eastAsiaTheme="majorEastAsia" w:hAnsiTheme="majorHAnsi" w:cstheme="majorBidi"/>
+      <w:b/>
+      <w:bCs/>
+      <w:color w:val="4F81BD" w:themeColor="accent1"/>
+      <w:sz w:val="32"/>
+      <w:szCs w:val="32"/>
+    </w:rPr>
+  </w:style>
+  <w:style w:type="character" w:customStyle="1" w:styleId="Heading3Char">
+    <w:name w:val="Heading 3 Char"/>
+    <w:basedOn w:val="DefaultParagraphFont"/>
+    <w:link w:val="Heading3"/>
+    <w:uiPriority w:val="9"/>
+    <w:rsid w:val="000B6071"/>
+    <w:rPr>
+      <w:rFonts w:asciiTheme="majorHAnsi" w:eastAsiaTheme="majorEastAsia" w:hAnsiTheme="majorHAnsi" w:cstheme="majorBidi"/>
+      <w:b/>
+      <w:bCs/>
+      <w:color w:val="4F81BD" w:themeColor="accent1"/>
+      <w:sz w:val="28"/>
+      <w:szCs w:val="28"/>
     </w:rPr>
   </w:style>
 </w:styles>
@@ -1396,6 +1852,54 @@
     <w:name w:val="Normal"/>
     <w:qFormat/>
   </w:style>
+  <w:style w:type="paragraph" w:styleId="Heading2">
+    <w:name w:val="heading 2"/>
+    <w:basedOn w:val="Normal"/>
+    <w:next w:val="Normal"/>
+    <w:link w:val="Heading2Char"/>
+    <w:uiPriority w:val="9"/>
+    <w:unhideWhenUsed/>
+    <w:qFormat/>
+    <w:rsid w:val="000B6071"/>
+    <w:pPr>
+      <w:keepNext/>
+      <w:keepLines/>
+      <w:spacing w:before="200"/>
+      <w:outlineLvl w:val="1"/>
+    </w:pPr>
+    <w:rPr>
+      <w:rFonts w:asciiTheme="majorHAnsi" w:eastAsiaTheme="majorEastAsia" w:hAnsiTheme="majorHAnsi" w:cstheme="majorBidi"/>
+      <w:b/>
+      <w:bCs/>
+      <w:color w:val="4F81BD" w:themeColor="accent1"/>
+      <w:sz w:val="32"/>
+      <w:szCs w:val="32"/>
+    </w:rPr>
+  </w:style>
+  <w:style w:type="paragraph" w:styleId="Heading3">
+    <w:name w:val="heading 3"/>
+    <w:basedOn w:val="Normal"/>
+    <w:next w:val="Normal"/>
+    <w:link w:val="Heading3Char"/>
+    <w:uiPriority w:val="9"/>
+    <w:unhideWhenUsed/>
+    <w:qFormat/>
+    <w:rsid w:val="000B6071"/>
+    <w:pPr>
+      <w:keepNext/>
+      <w:keepLines/>
+      <w:spacing w:before="200"/>
+      <w:outlineLvl w:val="2"/>
+    </w:pPr>
+    <w:rPr>
+      <w:rFonts w:asciiTheme="majorHAnsi" w:eastAsiaTheme="majorEastAsia" w:hAnsiTheme="majorHAnsi" w:cstheme="majorBidi"/>
+      <w:b/>
+      <w:bCs/>
+      <w:color w:val="4F81BD" w:themeColor="accent1"/>
+      <w:sz w:val="28"/>
+      <w:szCs w:val="28"/>
+    </w:rPr>
+  </w:style>
   <w:style w:type="character" w:default="1" w:styleId="DefaultParagraphFont">
     <w:name w:val="Default Paragraph Font"/>
     <w:uiPriority w:val="1"/>
@@ -1437,6 +1941,36 @@
       <w:rFonts w:ascii="Times New Roman" w:eastAsia="Times New Roman" w:hAnsi="Times New Roman" w:cs="Times New Roman"/>
       <w:sz w:val="24"/>
       <w:szCs w:val="24"/>
+    </w:rPr>
+  </w:style>
+  <w:style w:type="character" w:customStyle="1" w:styleId="Heading2Char">
+    <w:name w:val="Heading 2 Char"/>
+    <w:basedOn w:val="DefaultParagraphFont"/>
+    <w:link w:val="Heading2"/>
+    <w:uiPriority w:val="9"/>
+    <w:rsid w:val="000B6071"/>
+    <w:rPr>
+      <w:rFonts w:asciiTheme="majorHAnsi" w:eastAsiaTheme="majorEastAsia" w:hAnsiTheme="majorHAnsi" w:cstheme="majorBidi"/>
+      <w:b/>
+      <w:bCs/>
+      <w:color w:val="4F81BD" w:themeColor="accent1"/>
+      <w:sz w:val="32"/>
+      <w:szCs w:val="32"/>
+    </w:rPr>
+  </w:style>
+  <w:style w:type="character" w:customStyle="1" w:styleId="Heading3Char">
+    <w:name w:val="Heading 3 Char"/>
+    <w:basedOn w:val="DefaultParagraphFont"/>
+    <w:link w:val="Heading3"/>
+    <w:uiPriority w:val="9"/>
+    <w:rsid w:val="000B6071"/>
+    <w:rPr>
+      <w:rFonts w:asciiTheme="majorHAnsi" w:eastAsiaTheme="majorEastAsia" w:hAnsiTheme="majorHAnsi" w:cstheme="majorBidi"/>
+      <w:b/>
+      <w:bCs/>
+      <w:color w:val="4F81BD" w:themeColor="accent1"/>
+      <w:sz w:val="28"/>
+      <w:szCs w:val="28"/>
     </w:rPr>
   </w:style>
 </w:styles>

</xml_diff>

<commit_message>
Using R for analysis
In this update, I took all my old data and brought it all into R for
analysis. It works quite well.
</commit_message>
<xml_diff>
--- a/RCode/Intro and Discussion text.docx
+++ b/RCode/Intro and Discussion text.docx
@@ -625,12 +625,7 @@
       </w:r>
       <w:proofErr w:type="spellStart"/>
       <w:r>
-        <w:t>canu</w:t>
-      </w:r>
-      <w:bookmarkStart w:id="2" w:name="_GoBack"/>
-      <w:bookmarkEnd w:id="2"/>
-      <w:r>
-        <w:t>la</w:t>
+        <w:t>canula</w:t>
       </w:r>
       <w:proofErr w:type="spellEnd"/>
       <w:r>
@@ -703,12 +698,12 @@
       <w:pPr>
         <w:pStyle w:val="Heading3"/>
       </w:pPr>
-      <w:bookmarkStart w:id="3" w:name="modeling"/>
+      <w:bookmarkStart w:id="2" w:name="modeling"/>
       <w:r>
         <w:t>Modeling</w:t>
       </w:r>
     </w:p>
-    <w:bookmarkEnd w:id="3"/>
+    <w:bookmarkEnd w:id="2"/>
     <w:p>
       <w:r>
         <w:t>We are attempting to find a function of the recorded eye and head movements that will predict the firing rate of the neuron during the trial. We convert the recorded spike times into a continuous function by convolving them with a Gaussian with a 15ms standard deviation to create a spike density function. We scale the spike density function so that it approximates the firing rate in spikes per second. For this analysis, we separate leftward and rightward movements to produce 12 possible predictor variables: (right/left</w:t>
@@ -912,6 +907,16 @@
         <w:t xml:space="preserve"> of 0.30, we chose the simpler model.</w:t>
       </w:r>
     </w:p>
+    <w:p/>
+    <w:p>
+      <w:pPr>
+        <w:pStyle w:val="Heading2"/>
+      </w:pPr>
+      <w:r>
+        <w:t>Results</w:t>
+      </w:r>
+    </w:p>
+    <w:p/>
     <w:p>
       <w:pPr>
         <w:pStyle w:val="NormalWeb"/>
@@ -937,6 +942,7 @@
           <w:szCs w:val="26"/>
         </w:rPr>
       </w:pPr>
+      <w:bookmarkStart w:id="3" w:name="_GoBack"/>
       <w:r>
         <w:rPr>
           <w:rFonts w:ascii="Calibri" w:hAnsi="Calibri"/>
@@ -965,7 +971,23 @@
           <w:sz w:val="22"/>
           <w:szCs w:val="22"/>
         </w:rPr>
-        <w:t xml:space="preserve">In this experiment, we examined the activity of neurons in a head movement-related area of the brainstem: the nucleus </w:t>
+        <w:t xml:space="preserve">In this experiment, we examined the activity of neurons in a head movement-related area of the </w:t>
+      </w:r>
+      <w:r>
+        <w:rPr>
+          <w:rFonts w:ascii="Calibri" w:hAnsi="Calibri"/>
+          <w:sz w:val="22"/>
+          <w:szCs w:val="22"/>
+        </w:rPr>
+        <w:t xml:space="preserve">monkey </w:t>
+      </w:r>
+      <w:r>
+        <w:rPr>
+          <w:rFonts w:ascii="Calibri" w:hAnsi="Calibri"/>
+          <w:sz w:val="22"/>
+          <w:szCs w:val="22"/>
+        </w:rPr>
+        <w:t xml:space="preserve">brainstem: the nucleus </w:t>
       </w:r>
       <w:proofErr w:type="spellStart"/>
       <w:r>
@@ -1214,9 +1236,8 @@
           <w:szCs w:val="22"/>
           <w:highlight w:val="yellow"/>
         </w:rPr>
-        <w:t>.  For the majority of neurons we recorded, we did not detect any significant influence of task type on the relationship between the firing rate and velocity of the head, but such differences were apparent in a minority of cells. We show this in figure \ref{</w:t>
-      </w:r>
-      <w:proofErr w:type="spellStart"/>
+        <w:t xml:space="preserve">.  For the majority of neurons </w:t>
+      </w:r>
       <w:r>
         <w:rPr>
           <w:rFonts w:ascii="Calibri" w:hAnsi="Calibri"/>
@@ -1224,6 +1245,17 @@
           <w:szCs w:val="22"/>
           <w:highlight w:val="yellow"/>
         </w:rPr>
+        <w:lastRenderedPageBreak/>
+        <w:t>we recorded, we did not detect any significant influence of task type on the relationship between the firing rate and velocity of the head, but such differences were apparent in a minority of cells. We show this in figure \ref{</w:t>
+      </w:r>
+      <w:proofErr w:type="spellStart"/>
+      <w:r>
+        <w:rPr>
+          <w:rFonts w:ascii="Calibri" w:hAnsi="Calibri"/>
+          <w:sz w:val="22"/>
+          <w:szCs w:val="22"/>
+          <w:highlight w:val="yellow"/>
+        </w:rPr>
         <w:t>gs</w:t>
       </w:r>
       <w:proofErr w:type="spellEnd"/>
@@ -1254,8 +1286,9 @@
           <w:szCs w:val="22"/>
           <w:highlight w:val="yellow"/>
         </w:rPr>
-        <w:t xml:space="preserve">} where we compare the peak firing rate to peak velocity. For some cells, the statistical differences may be due to an uneven distribution of head velocities, but others show </w:t>
-      </w:r>
+        <w:t xml:space="preserve">} where we compare the peak firing rate to peak velocity. For some cells, the statistical differences may be due to an uneven distribution of head velocities, but others show quite dramatic </w:t>
+      </w:r>
+      <w:proofErr w:type="gramStart"/>
       <w:r>
         <w:rPr>
           <w:rFonts w:ascii="Calibri" w:hAnsi="Calibri"/>
@@ -1263,10 +1296,9 @@
           <w:szCs w:val="22"/>
           <w:highlight w:val="yellow"/>
         </w:rPr>
-        <w:lastRenderedPageBreak/>
-        <w:t xml:space="preserve">quite dramatic </w:t>
-      </w:r>
-      <w:proofErr w:type="gramStart"/>
+        <w:t>differences which</w:t>
+      </w:r>
+      <w:proofErr w:type="gramEnd"/>
       <w:r>
         <w:rPr>
           <w:rFonts w:ascii="Calibri" w:hAnsi="Calibri"/>
@@ -1274,16 +1306,6 @@
           <w:szCs w:val="22"/>
           <w:highlight w:val="yellow"/>
         </w:rPr>
-        <w:t>differences which</w:t>
-      </w:r>
-      <w:proofErr w:type="gramEnd"/>
-      <w:r>
-        <w:rPr>
-          <w:rFonts w:ascii="Calibri" w:hAnsi="Calibri"/>
-          <w:sz w:val="22"/>
-          <w:szCs w:val="22"/>
-          <w:highlight w:val="yellow"/>
-        </w:rPr>
         <w:t xml:space="preserve"> warrant further investigation.</w:t>
       </w:r>
       <w:r>
@@ -1405,6 +1427,7 @@
         <w:t>In addition to head velocity, we also found activity related to eye and head position in our neurons. Neurons with head position related activity could participate in maintaining the head in an eccentric position by activating the same target neurons involved in generating head movements. Our data set does not include neurons with eye velocity related activity, but we do find some cells with eye position related activity, often together with head velocity related activity. Even though this region of the NRG does not seem to be involved in generating eye movements, information about the positions of the eyes in the orbits is essential for generating the appropriate head movement in response to a particular gaze displacement signal from the SC. We have also recently shown that this information is also essential to generate appropriate head movements in response to moving visual targets as part of gaze pursuit. The existence of this information encoded by neurons in the NRG provides further support for the hypothesis that the NRG is responsible for generating head movement commands as part of coordinated eye-head movements.</w:t>
       </w:r>
     </w:p>
+    <w:bookmarkEnd w:id="3"/>
     <w:p/>
     <w:sectPr>
       <w:pgSz w:w="12240" w:h="15840"/>

</xml_diff>